<commit_message>
change template and move signer to ENV
</commit_message>
<xml_diff>
--- a/template/d2p-doc.docx
+++ b/template/d2p-doc.docx
@@ -164,27 +164,7 @@
                 <w:bCs/>
                 <w:lang w:val="en-ID" w:eastAsia="id-ID"/>
               </w:rPr>
-              <w:t>{{</w:t>
-            </w:r>
-            <w:proofErr w:type="spellStart"/>
-            <w:r>
-              <w:rPr>
-                <w:rFonts w:ascii="Verdana" w:hAnsi="Verdana" w:cs="Verdana"/>
-                <w:b/>
-                <w:bCs/>
-                <w:lang w:val="en-ID" w:eastAsia="id-ID"/>
-              </w:rPr>
-              <w:t>product_name</w:t>
-            </w:r>
-            <w:proofErr w:type="spellEnd"/>
-            <w:r>
-              <w:rPr>
-                <w:rFonts w:ascii="Verdana" w:hAnsi="Verdana" w:cs="Verdana"/>
-                <w:b/>
-                <w:bCs/>
-                <w:lang w:val="en-ID" w:eastAsia="id-ID"/>
-              </w:rPr>
-              <w:t>}}</w:t>
+              <w:t>{{product_name}}</w:t>
             </w:r>
           </w:p>
           <w:p>
@@ -288,23 +268,13 @@
               </w:rPr>
               <w:t xml:space="preserve"> </w:t>
             </w:r>
-            <w:proofErr w:type="spellStart"/>
             <w:r>
               <w:rPr>
                 <w:rFonts w:ascii="Verdana" w:hAnsi="Verdana" w:cs="Verdana"/>
                 <w:b/>
                 <w:lang w:eastAsia="id-ID"/>
               </w:rPr>
-              <w:t>Triatmoko</w:t>
-            </w:r>
-            <w:proofErr w:type="spellEnd"/>
-            <w:r>
-              <w:rPr>
-                <w:rFonts w:ascii="Verdana" w:hAnsi="Verdana" w:cs="Verdana"/>
-                <w:b/>
-                <w:lang w:eastAsia="id-ID"/>
-              </w:rPr>
-              <w:t xml:space="preserve"> Haryadi and Fatur </w:t>
+              <w:t xml:space="preserve">Triatmoko Haryadi and Fatur </w:t>
             </w:r>
             <w:r>
               <w:rPr>
@@ -347,25 +317,7 @@
                 <w:b/>
                 <w:lang w:val="en-AU" w:eastAsia="id-ID"/>
               </w:rPr>
-              <w:t>{{</w:t>
-            </w:r>
-            <w:proofErr w:type="spellStart"/>
-            <w:r>
-              <w:rPr>
-                <w:rFonts w:ascii="Verdana" w:hAnsi="Verdana" w:cs="Verdana"/>
-                <w:b/>
-                <w:lang w:val="en-AU" w:eastAsia="id-ID"/>
-              </w:rPr>
-              <w:t>date_raised</w:t>
-            </w:r>
-            <w:proofErr w:type="spellEnd"/>
-            <w:r>
-              <w:rPr>
-                <w:rFonts w:ascii="Verdana" w:hAnsi="Verdana" w:cs="Verdana"/>
-                <w:b/>
-                <w:lang w:val="en-AU" w:eastAsia="id-ID"/>
-              </w:rPr>
-              <w:t>}}</w:t>
+              <w:t>{{date_raised}}</w:t>
             </w:r>
           </w:p>
           <w:p>
@@ -743,29 +695,7 @@
                       <w:szCs w:val="16"/>
                       <w:lang w:val="en-ID" w:eastAsia="id-ID"/>
                     </w:rPr>
-                    <w:t>{{</w:t>
-                  </w:r>
-                  <w:proofErr w:type="spellStart"/>
-                  <w:r>
-                    <w:rPr>
-                      <w:rFonts w:ascii="Calibri" w:hAnsi="Calibri"/>
-                      <w:color w:val="000000"/>
-                      <w:sz w:val="16"/>
-                      <w:szCs w:val="16"/>
-                      <w:lang w:val="en-ID" w:eastAsia="id-ID"/>
-                    </w:rPr>
-                    <w:t>product_small</w:t>
-                  </w:r>
-                  <w:proofErr w:type="spellEnd"/>
-                  <w:r>
-                    <w:rPr>
-                      <w:rFonts w:ascii="Calibri" w:hAnsi="Calibri"/>
-                      <w:color w:val="000000"/>
-                      <w:sz w:val="16"/>
-                      <w:szCs w:val="16"/>
-                      <w:lang w:val="en-ID" w:eastAsia="id-ID"/>
-                    </w:rPr>
-                    <w:t>}}</w:t>
+                    <w:t>{{product_small}}</w:t>
                   </w:r>
                   <w:r>
                     <w:rPr>
@@ -1021,29 +951,7 @@
                       <w:szCs w:val="16"/>
                       <w:lang w:val="en-ID" w:eastAsia="id-ID"/>
                     </w:rPr>
-                    <w:t>{{</w:t>
-                  </w:r>
-                  <w:proofErr w:type="spellStart"/>
-                  <w:r>
-                    <w:rPr>
-                      <w:rFonts w:ascii="Calibri" w:hAnsi="Calibri"/>
-                      <w:color w:val="000000"/>
-                      <w:sz w:val="16"/>
-                      <w:szCs w:val="16"/>
-                      <w:lang w:val="en-ID" w:eastAsia="id-ID"/>
-                    </w:rPr>
-                    <w:t>product_small</w:t>
-                  </w:r>
-                  <w:proofErr w:type="spellEnd"/>
-                  <w:r>
-                    <w:rPr>
-                      <w:rFonts w:ascii="Calibri" w:hAnsi="Calibri"/>
-                      <w:color w:val="000000"/>
-                      <w:sz w:val="16"/>
-                      <w:szCs w:val="16"/>
-                      <w:lang w:val="en-ID" w:eastAsia="id-ID"/>
-                    </w:rPr>
-                    <w:t>}}</w:t>
+                    <w:t>{{product_small}}</w:t>
                   </w:r>
                   <w:r>
                     <w:rPr>
@@ -1270,29 +1178,7 @@
                       <w:szCs w:val="16"/>
                       <w:lang w:val="en-ID" w:eastAsia="id-ID"/>
                     </w:rPr>
-                    <w:t>{{</w:t>
-                  </w:r>
-                  <w:proofErr w:type="spellStart"/>
-                  <w:r>
-                    <w:rPr>
-                      <w:rFonts w:ascii="Calibri" w:hAnsi="Calibri"/>
-                      <w:color w:val="000000"/>
-                      <w:sz w:val="16"/>
-                      <w:szCs w:val="16"/>
-                      <w:lang w:val="en-ID" w:eastAsia="id-ID"/>
-                    </w:rPr>
-                    <w:t>product_small</w:t>
-                  </w:r>
-                  <w:proofErr w:type="spellEnd"/>
-                  <w:r>
-                    <w:rPr>
-                      <w:rFonts w:ascii="Calibri" w:hAnsi="Calibri"/>
-                      <w:color w:val="000000"/>
-                      <w:sz w:val="16"/>
-                      <w:szCs w:val="16"/>
-                      <w:lang w:val="en-ID" w:eastAsia="id-ID"/>
-                    </w:rPr>
-                    <w:t>}}</w:t>
+                    <w:t>{{product_small}}</w:t>
                   </w:r>
                   <w:r>
                     <w:rPr>
@@ -1728,29 +1614,7 @@
                       <w:szCs w:val="16"/>
                       <w:lang w:val="en-ID" w:eastAsia="id-ID"/>
                     </w:rPr>
-                    <w:t>{{</w:t>
-                  </w:r>
-                  <w:proofErr w:type="spellStart"/>
-                  <w:r>
-                    <w:rPr>
-                      <w:rFonts w:ascii="Calibri" w:hAnsi="Calibri"/>
-                      <w:color w:val="000000"/>
-                      <w:sz w:val="16"/>
-                      <w:szCs w:val="16"/>
-                      <w:lang w:val="en-ID" w:eastAsia="id-ID"/>
-                    </w:rPr>
-                    <w:t>product_small</w:t>
-                  </w:r>
-                  <w:proofErr w:type="spellEnd"/>
-                  <w:r>
-                    <w:rPr>
-                      <w:rFonts w:ascii="Calibri" w:hAnsi="Calibri"/>
-                      <w:color w:val="000000"/>
-                      <w:sz w:val="16"/>
-                      <w:szCs w:val="16"/>
-                      <w:lang w:val="en-ID" w:eastAsia="id-ID"/>
-                    </w:rPr>
-                    <w:t>}}</w:t>
+                    <w:t>{{product_small}}</w:t>
                   </w:r>
                   <w:r>
                     <w:rPr>
@@ -1987,9 +1851,8 @@
                       <w:szCs w:val="16"/>
                       <w:lang w:val="en-ID" w:eastAsia="id-ID"/>
                     </w:rPr>
-                    <w:t>{{</w:t>
-                  </w:r>
-                  <w:proofErr w:type="spellStart"/>
+                    <w:t>{{product_small}}</w:t>
+                  </w:r>
                   <w:r>
                     <w:rPr>
                       <w:rFonts w:ascii="Calibri" w:hAnsi="Calibri"/>
@@ -1998,27 +1861,6 @@
                       <w:szCs w:val="16"/>
                       <w:lang w:val="en-ID" w:eastAsia="id-ID"/>
                     </w:rPr>
-                    <w:t>product_small</w:t>
-                  </w:r>
-                  <w:proofErr w:type="spellEnd"/>
-                  <w:r>
-                    <w:rPr>
-                      <w:rFonts w:ascii="Calibri" w:hAnsi="Calibri"/>
-                      <w:color w:val="000000"/>
-                      <w:sz w:val="16"/>
-                      <w:szCs w:val="16"/>
-                      <w:lang w:val="en-ID" w:eastAsia="id-ID"/>
-                    </w:rPr>
-                    <w:t>}}</w:t>
-                  </w:r>
-                  <w:r>
-                    <w:rPr>
-                      <w:rFonts w:ascii="Calibri" w:hAnsi="Calibri"/>
-                      <w:color w:val="000000"/>
-                      <w:sz w:val="16"/>
-                      <w:szCs w:val="16"/>
-                      <w:lang w:val="en-ID" w:eastAsia="id-ID"/>
-                    </w:rPr>
                     <w:t xml:space="preserve"> </w:t>
                   </w:r>
                   <w:r>
@@ -2039,9 +1881,8 @@
                       <w:szCs w:val="16"/>
                       <w:lang w:eastAsia="id-ID"/>
                     </w:rPr>
-                    <w:t>{{</w:t>
-                  </w:r>
-                  <w:proofErr w:type="spellStart"/>
+                    <w:t>{{product_</w:t>
+                  </w:r>
                   <w:r>
                     <w:rPr>
                       <w:rFonts w:cs="Arial"/>
@@ -2050,19 +1891,8 @@
                       <w:szCs w:val="16"/>
                       <w:lang w:eastAsia="id-ID"/>
                     </w:rPr>
-                    <w:t>product_</w:t>
-                  </w:r>
-                  <w:r>
-                    <w:rPr>
-                      <w:rFonts w:cs="Arial"/>
-                      <w:color w:val="000000"/>
-                      <w:sz w:val="16"/>
-                      <w:szCs w:val="16"/>
-                      <w:lang w:eastAsia="id-ID"/>
-                    </w:rPr>
                     <w:t>discount</w:t>
                   </w:r>
-                  <w:proofErr w:type="spellEnd"/>
                   <w:r>
                     <w:rPr>
                       <w:rFonts w:cs="Arial"/>
@@ -2772,31 +2602,8 @@
                 <w:rFonts w:ascii="Verdana" w:hAnsi="Verdana" w:cs="Verdana"/>
                 <w:lang w:val="en-AU" w:eastAsia="id-ID"/>
               </w:rPr>
-              <w:t xml:space="preserve">Irvan </w:t>
+              <w:t>{{signer}}</w:t>
             </w:r>
-            <w:proofErr w:type="spellStart"/>
-            <w:r>
-              <w:rPr>
-                <w:rFonts w:ascii="Verdana" w:hAnsi="Verdana" w:cs="Verdana"/>
-                <w:lang w:val="en-AU" w:eastAsia="id-ID"/>
-              </w:rPr>
-              <w:t>Set</w:t>
-            </w:r>
-            <w:r>
-              <w:rPr>
-                <w:rFonts w:ascii="Verdana" w:hAnsi="Verdana" w:cs="Verdana"/>
-                <w:lang w:val="en-AU" w:eastAsia="id-ID"/>
-              </w:rPr>
-              <w:t>i</w:t>
-            </w:r>
-            <w:r>
-              <w:rPr>
-                <w:rFonts w:ascii="Verdana" w:hAnsi="Verdana" w:cs="Verdana"/>
-                <w:lang w:val="en-AU" w:eastAsia="id-ID"/>
-              </w:rPr>
-              <w:t>yanto</w:t>
-            </w:r>
-            <w:proofErr w:type="spellEnd"/>
           </w:p>
           <w:p>
             <w:pPr>
@@ -2874,23 +2681,7 @@
                 <w:rFonts w:ascii="Verdana" w:hAnsi="Verdana" w:cs="Verdana"/>
                 <w:lang w:val="en-AU" w:eastAsia="id-ID"/>
               </w:rPr>
-              <w:t>{{</w:t>
-            </w:r>
-            <w:proofErr w:type="spellStart"/>
-            <w:r>
-              <w:rPr>
-                <w:rFonts w:ascii="Verdana" w:hAnsi="Verdana" w:cs="Verdana"/>
-                <w:lang w:val="en-AU" w:eastAsia="id-ID"/>
-              </w:rPr>
-              <w:t>sign_date</w:t>
-            </w:r>
-            <w:proofErr w:type="spellEnd"/>
-            <w:r>
-              <w:rPr>
-                <w:rFonts w:ascii="Verdana" w:hAnsi="Verdana" w:cs="Verdana"/>
-                <w:lang w:val="en-AU" w:eastAsia="id-ID"/>
-              </w:rPr>
-              <w:t>}}</w:t>
+              <w:t>{{sign_date}}</w:t>
             </w:r>
           </w:p>
           <w:p>

</xml_diff>